<commit_message>
Alterações pontuais, adição tela solicitação, ajuste telas e apps.
</commit_message>
<xml_diff>
--- a/Entrega 02 - PetsLove.docx
+++ b/Entrega 02 - PetsLove.docx
@@ -41,7 +41,15 @@
     </w:p>
     <w:p>
       <w:r>
-        <w:t>- Mateus Anderson da Silva Wei.</w:t>
+        <w:t xml:space="preserve">- Mateus Anderson da Silva </w:t>
+      </w:r>
+      <w:proofErr w:type="spellStart"/>
+      <w:r>
+        <w:t>Wei</w:t>
+      </w:r>
+      <w:proofErr w:type="spellEnd"/>
+      <w:r>
+        <w:t>.</w:t>
       </w:r>
     </w:p>
     <w:bookmarkEnd w:id="1"/>
@@ -130,8 +138,6 @@
           </wp:inline>
         </w:drawing>
       </w:r>
-      <w:bookmarkStart w:id="2" w:name="_GoBack"/>
-      <w:bookmarkEnd w:id="2"/>
     </w:p>
     <w:p>
       <w:pPr>
@@ -139,7 +145,6 @@
         <w:jc w:val="both"/>
       </w:pPr>
       <w:r>
-        <w:lastRenderedPageBreak/>
         <w:t>Modelo navegacional</w:t>
       </w:r>
     </w:p>
@@ -152,14 +157,14 @@
       </w:pPr>
       <w:r>
         <w:rPr>
-          <w:bCs/>
           <w:noProof/>
+          <w:u w:val="single"/>
         </w:rPr>
         <w:drawing>
-          <wp:inline distT="0" distB="0" distL="0" distR="0" wp14:anchorId="2C5FEB67" wp14:editId="5CDD8B9F">
-            <wp:extent cx="5740541" cy="3228975"/>
-            <wp:effectExtent l="0" t="0" r="0" b="0"/>
-            <wp:docPr id="1" name="Imagem 1" descr="Uma imagem contendo mapa, texto&#10;&#10;Descrição gerada automaticamente"/>
+          <wp:inline distT="0" distB="0" distL="0" distR="0" wp14:anchorId="58BCFDC1" wp14:editId="22A37F7D">
+            <wp:extent cx="5731510" cy="3223895"/>
+            <wp:effectExtent l="0" t="0" r="2540" b="0"/>
+            <wp:docPr id="2" name="Imagem 2"/>
             <wp:cNvGraphicFramePr>
               <a:graphicFrameLocks xmlns:a="http://schemas.openxmlformats.org/drawingml/2006/main" noChangeAspect="1"/>
             </wp:cNvGraphicFramePr>
@@ -167,8 +172,10 @@
               <a:graphicData uri="http://schemas.openxmlformats.org/drawingml/2006/picture">
                 <pic:pic xmlns:pic="http://schemas.openxmlformats.org/drawingml/2006/picture">
                   <pic:nvPicPr>
-                    <pic:cNvPr id="1" name="Modelo Navegacional - PetsLove - imagem.png"/>
-                    <pic:cNvPicPr/>
+                    <pic:cNvPr id="0" name="Picture 1"/>
+                    <pic:cNvPicPr>
+                      <a:picLocks noChangeAspect="1" noChangeArrowheads="1"/>
+                    </pic:cNvPicPr>
                   </pic:nvPicPr>
                   <pic:blipFill>
                     <a:blip r:embed="rId8">
@@ -187,18 +194,23 @@
                         </a:ext>
                       </a:extLst>
                     </a:blip>
+                    <a:srcRect/>
                     <a:stretch>
                       <a:fillRect/>
                     </a:stretch>
                   </pic:blipFill>
-                  <pic:spPr>
+                  <pic:spPr bwMode="auto">
                     <a:xfrm>
                       <a:off x="0" y="0"/>
-                      <a:ext cx="5747716" cy="3233011"/>
+                      <a:ext cx="5731510" cy="3223895"/>
                     </a:xfrm>
                     <a:prstGeom prst="rect">
                       <a:avLst/>
                     </a:prstGeom>
+                    <a:noFill/>
+                    <a:ln>
+                      <a:noFill/>
+                    </a:ln>
                   </pic:spPr>
                 </pic:pic>
               </a:graphicData>
@@ -1053,7 +1065,6 @@
   <w:style w:type="character" w:default="1" w:styleId="Fontepargpadro">
     <w:name w:val="Default Paragraph Font"/>
     <w:uiPriority w:val="1"/>
-    <w:semiHidden/>
     <w:unhideWhenUsed/>
   </w:style>
   <w:style w:type="table" w:default="1" w:styleId="Tabelanormal">

</xml_diff>